<commit_message>
Clase 03 Creacion de input
</commit_message>
<xml_diff>
--- a/GUIA_PHP_2016_part4-POO.docx
+++ b/GUIA_PHP_2016_part4-POO.docx
@@ -679,8 +679,6 @@
           <w:lang w:val="es-AR" w:eastAsia="es-AR"/>
         </w:rPr>
       </w:pPr>
-      <w:bookmarkStart w:id="0" w:name="_GoBack"/>
-      <w:bookmarkEnd w:id="0"/>
     </w:p>
     <w:p>
       <w:pPr>
@@ -770,12 +768,17 @@
       <w:pPr>
         <w:pStyle w:val="Default"/>
         <w:rPr>
+          <w:b/>
+          <w:bCs/>
           <w:color w:val="auto"/>
           <w:sz w:val="23"/>
           <w:szCs w:val="23"/>
         </w:rPr>
       </w:pPr>
-      <w:r>
+    </w:p>
+    <w:p>
+      <w:pPr>
+        <w:pStyle w:val="Default"/>
         <w:rPr>
           <w:b/>
           <w:bCs/>
@@ -783,6 +786,206 @@
           <w:sz w:val="23"/>
           <w:szCs w:val="23"/>
         </w:rPr>
+      </w:pPr>
+    </w:p>
+    <w:p>
+      <w:pPr>
+        <w:pStyle w:val="Default"/>
+        <w:rPr>
+          <w:b/>
+          <w:bCs/>
+          <w:color w:val="auto"/>
+          <w:sz w:val="23"/>
+          <w:szCs w:val="23"/>
+        </w:rPr>
+      </w:pPr>
+    </w:p>
+    <w:p>
+      <w:pPr>
+        <w:pStyle w:val="Default"/>
+        <w:rPr>
+          <w:b/>
+          <w:bCs/>
+          <w:color w:val="auto"/>
+          <w:sz w:val="23"/>
+          <w:szCs w:val="23"/>
+        </w:rPr>
+      </w:pPr>
+    </w:p>
+    <w:p>
+      <w:pPr>
+        <w:pStyle w:val="Default"/>
+        <w:rPr>
+          <w:b/>
+          <w:bCs/>
+          <w:color w:val="auto"/>
+          <w:sz w:val="23"/>
+          <w:szCs w:val="23"/>
+        </w:rPr>
+      </w:pPr>
+    </w:p>
+    <w:p>
+      <w:pPr>
+        <w:pStyle w:val="Default"/>
+        <w:rPr>
+          <w:b/>
+          <w:bCs/>
+          <w:color w:val="auto"/>
+          <w:sz w:val="23"/>
+          <w:szCs w:val="23"/>
+        </w:rPr>
+      </w:pPr>
+    </w:p>
+    <w:p>
+      <w:pPr>
+        <w:pStyle w:val="Default"/>
+        <w:rPr>
+          <w:b/>
+          <w:bCs/>
+          <w:color w:val="auto"/>
+          <w:sz w:val="23"/>
+          <w:szCs w:val="23"/>
+        </w:rPr>
+      </w:pPr>
+    </w:p>
+    <w:p>
+      <w:pPr>
+        <w:pStyle w:val="Default"/>
+        <w:rPr>
+          <w:b/>
+          <w:bCs/>
+          <w:color w:val="auto"/>
+          <w:sz w:val="23"/>
+          <w:szCs w:val="23"/>
+        </w:rPr>
+      </w:pPr>
+    </w:p>
+    <w:p>
+      <w:pPr>
+        <w:pStyle w:val="Default"/>
+        <w:rPr>
+          <w:b/>
+          <w:bCs/>
+          <w:color w:val="auto"/>
+          <w:sz w:val="23"/>
+          <w:szCs w:val="23"/>
+        </w:rPr>
+      </w:pPr>
+    </w:p>
+    <w:p>
+      <w:pPr>
+        <w:pStyle w:val="Default"/>
+        <w:rPr>
+          <w:b/>
+          <w:bCs/>
+          <w:color w:val="auto"/>
+          <w:sz w:val="23"/>
+          <w:szCs w:val="23"/>
+        </w:rPr>
+      </w:pPr>
+    </w:p>
+    <w:p>
+      <w:pPr>
+        <w:pStyle w:val="Default"/>
+        <w:rPr>
+          <w:b/>
+          <w:bCs/>
+          <w:color w:val="auto"/>
+          <w:sz w:val="23"/>
+          <w:szCs w:val="23"/>
+        </w:rPr>
+      </w:pPr>
+    </w:p>
+    <w:p>
+      <w:pPr>
+        <w:pStyle w:val="Default"/>
+        <w:rPr>
+          <w:b/>
+          <w:bCs/>
+          <w:color w:val="auto"/>
+          <w:sz w:val="23"/>
+          <w:szCs w:val="23"/>
+        </w:rPr>
+      </w:pPr>
+    </w:p>
+    <w:p>
+      <w:pPr>
+        <w:pStyle w:val="Default"/>
+        <w:rPr>
+          <w:b/>
+          <w:bCs/>
+          <w:color w:val="auto"/>
+          <w:sz w:val="23"/>
+          <w:szCs w:val="23"/>
+        </w:rPr>
+      </w:pPr>
+    </w:p>
+    <w:p>
+      <w:pPr>
+        <w:pStyle w:val="Default"/>
+        <w:rPr>
+          <w:b/>
+          <w:bCs/>
+          <w:color w:val="auto"/>
+          <w:sz w:val="23"/>
+          <w:szCs w:val="23"/>
+        </w:rPr>
+      </w:pPr>
+    </w:p>
+    <w:p>
+      <w:pPr>
+        <w:pStyle w:val="Default"/>
+        <w:rPr>
+          <w:b/>
+          <w:bCs/>
+          <w:color w:val="auto"/>
+          <w:sz w:val="23"/>
+          <w:szCs w:val="23"/>
+        </w:rPr>
+      </w:pPr>
+    </w:p>
+    <w:p>
+      <w:pPr>
+        <w:pStyle w:val="Default"/>
+        <w:rPr>
+          <w:b/>
+          <w:bCs/>
+          <w:color w:val="auto"/>
+          <w:sz w:val="23"/>
+          <w:szCs w:val="23"/>
+        </w:rPr>
+      </w:pPr>
+    </w:p>
+    <w:p>
+      <w:pPr>
+        <w:pStyle w:val="Default"/>
+        <w:rPr>
+          <w:b/>
+          <w:bCs/>
+          <w:color w:val="auto"/>
+          <w:sz w:val="23"/>
+          <w:szCs w:val="23"/>
+        </w:rPr>
+      </w:pPr>
+    </w:p>
+    <w:p>
+      <w:pPr>
+        <w:pStyle w:val="Default"/>
+        <w:rPr>
+          <w:color w:val="auto"/>
+          <w:sz w:val="23"/>
+          <w:szCs w:val="23"/>
+        </w:rPr>
+      </w:pPr>
+      <w:r>
+        <w:rPr>
+          <w:b/>
+          <w:bCs/>
+          <w:color w:val="auto"/>
+          <w:sz w:val="23"/>
+          <w:szCs w:val="23"/>
+        </w:rPr>
+        <w:lastRenderedPageBreak/>
         <w:t>Aplicación Nº 16 (</w:t>
       </w:r>
       <w:proofErr w:type="spellStart"/>
@@ -913,7 +1116,6 @@
           <w:szCs w:val="23"/>
           <w:lang w:val="es-AR" w:eastAsia="es-AR"/>
         </w:rPr>
-        <w:lastRenderedPageBreak/>
         <w:drawing>
           <wp:inline distT="0" distB="0" distL="0" distR="0">
             <wp:extent cx="4905375" cy="2914650"/>
@@ -1412,12 +1614,17 @@
       <w:pPr>
         <w:pStyle w:val="Default"/>
         <w:rPr>
+          <w:b/>
+          <w:bCs/>
           <w:color w:val="auto"/>
           <w:sz w:val="23"/>
           <w:szCs w:val="23"/>
         </w:rPr>
       </w:pPr>
-      <w:r>
+    </w:p>
+    <w:p>
+      <w:pPr>
+        <w:pStyle w:val="Default"/>
         <w:rPr>
           <w:b/>
           <w:bCs/>
@@ -1425,6 +1632,230 @@
           <w:sz w:val="23"/>
           <w:szCs w:val="23"/>
         </w:rPr>
+      </w:pPr>
+    </w:p>
+    <w:p>
+      <w:pPr>
+        <w:pStyle w:val="Default"/>
+        <w:rPr>
+          <w:b/>
+          <w:bCs/>
+          <w:color w:val="auto"/>
+          <w:sz w:val="23"/>
+          <w:szCs w:val="23"/>
+        </w:rPr>
+      </w:pPr>
+    </w:p>
+    <w:p>
+      <w:pPr>
+        <w:pStyle w:val="Default"/>
+        <w:rPr>
+          <w:b/>
+          <w:bCs/>
+          <w:color w:val="auto"/>
+          <w:sz w:val="23"/>
+          <w:szCs w:val="23"/>
+        </w:rPr>
+      </w:pPr>
+    </w:p>
+    <w:p>
+      <w:pPr>
+        <w:pStyle w:val="Default"/>
+        <w:rPr>
+          <w:b/>
+          <w:bCs/>
+          <w:color w:val="auto"/>
+          <w:sz w:val="23"/>
+          <w:szCs w:val="23"/>
+        </w:rPr>
+      </w:pPr>
+    </w:p>
+    <w:p>
+      <w:pPr>
+        <w:pStyle w:val="Default"/>
+        <w:rPr>
+          <w:b/>
+          <w:bCs/>
+          <w:color w:val="auto"/>
+          <w:sz w:val="23"/>
+          <w:szCs w:val="23"/>
+        </w:rPr>
+      </w:pPr>
+    </w:p>
+    <w:p>
+      <w:pPr>
+        <w:pStyle w:val="Default"/>
+        <w:rPr>
+          <w:b/>
+          <w:bCs/>
+          <w:color w:val="auto"/>
+          <w:sz w:val="23"/>
+          <w:szCs w:val="23"/>
+        </w:rPr>
+      </w:pPr>
+    </w:p>
+    <w:p>
+      <w:pPr>
+        <w:pStyle w:val="Default"/>
+        <w:rPr>
+          <w:b/>
+          <w:bCs/>
+          <w:color w:val="auto"/>
+          <w:sz w:val="23"/>
+          <w:szCs w:val="23"/>
+        </w:rPr>
+      </w:pPr>
+    </w:p>
+    <w:p>
+      <w:pPr>
+        <w:pStyle w:val="Default"/>
+        <w:rPr>
+          <w:b/>
+          <w:bCs/>
+          <w:color w:val="auto"/>
+          <w:sz w:val="23"/>
+          <w:szCs w:val="23"/>
+        </w:rPr>
+      </w:pPr>
+    </w:p>
+    <w:p>
+      <w:pPr>
+        <w:pStyle w:val="Default"/>
+        <w:rPr>
+          <w:b/>
+          <w:bCs/>
+          <w:color w:val="auto"/>
+          <w:sz w:val="23"/>
+          <w:szCs w:val="23"/>
+        </w:rPr>
+      </w:pPr>
+    </w:p>
+    <w:p>
+      <w:pPr>
+        <w:pStyle w:val="Default"/>
+        <w:rPr>
+          <w:b/>
+          <w:bCs/>
+          <w:color w:val="auto"/>
+          <w:sz w:val="23"/>
+          <w:szCs w:val="23"/>
+        </w:rPr>
+      </w:pPr>
+    </w:p>
+    <w:p>
+      <w:pPr>
+        <w:pStyle w:val="Default"/>
+        <w:rPr>
+          <w:b/>
+          <w:bCs/>
+          <w:color w:val="auto"/>
+          <w:sz w:val="23"/>
+          <w:szCs w:val="23"/>
+        </w:rPr>
+      </w:pPr>
+    </w:p>
+    <w:p>
+      <w:pPr>
+        <w:pStyle w:val="Default"/>
+        <w:rPr>
+          <w:b/>
+          <w:bCs/>
+          <w:color w:val="auto"/>
+          <w:sz w:val="23"/>
+          <w:szCs w:val="23"/>
+        </w:rPr>
+      </w:pPr>
+    </w:p>
+    <w:p>
+      <w:pPr>
+        <w:pStyle w:val="Default"/>
+        <w:rPr>
+          <w:b/>
+          <w:bCs/>
+          <w:color w:val="auto"/>
+          <w:sz w:val="23"/>
+          <w:szCs w:val="23"/>
+        </w:rPr>
+      </w:pPr>
+    </w:p>
+    <w:p>
+      <w:pPr>
+        <w:pStyle w:val="Default"/>
+        <w:rPr>
+          <w:b/>
+          <w:bCs/>
+          <w:color w:val="auto"/>
+          <w:sz w:val="23"/>
+          <w:szCs w:val="23"/>
+        </w:rPr>
+      </w:pPr>
+    </w:p>
+    <w:p>
+      <w:pPr>
+        <w:pStyle w:val="Default"/>
+        <w:rPr>
+          <w:b/>
+          <w:bCs/>
+          <w:color w:val="auto"/>
+          <w:sz w:val="23"/>
+          <w:szCs w:val="23"/>
+        </w:rPr>
+      </w:pPr>
+    </w:p>
+    <w:p>
+      <w:pPr>
+        <w:pStyle w:val="Default"/>
+        <w:rPr>
+          <w:b/>
+          <w:bCs/>
+          <w:color w:val="auto"/>
+          <w:sz w:val="23"/>
+          <w:szCs w:val="23"/>
+        </w:rPr>
+      </w:pPr>
+    </w:p>
+    <w:p>
+      <w:pPr>
+        <w:pStyle w:val="Default"/>
+        <w:rPr>
+          <w:b/>
+          <w:bCs/>
+          <w:color w:val="auto"/>
+          <w:sz w:val="23"/>
+          <w:szCs w:val="23"/>
+        </w:rPr>
+      </w:pPr>
+    </w:p>
+    <w:p>
+      <w:pPr>
+        <w:pStyle w:val="Default"/>
+        <w:rPr>
+          <w:b/>
+          <w:bCs/>
+          <w:color w:val="auto"/>
+          <w:sz w:val="23"/>
+          <w:szCs w:val="23"/>
+        </w:rPr>
+      </w:pPr>
+    </w:p>
+    <w:p>
+      <w:pPr>
+        <w:pStyle w:val="Default"/>
+        <w:rPr>
+          <w:color w:val="auto"/>
+          <w:sz w:val="23"/>
+          <w:szCs w:val="23"/>
+        </w:rPr>
+      </w:pPr>
+      <w:r>
+        <w:rPr>
+          <w:b/>
+          <w:bCs/>
+          <w:color w:val="auto"/>
+          <w:sz w:val="23"/>
+          <w:szCs w:val="23"/>
+        </w:rPr>
+        <w:lastRenderedPageBreak/>
         <w:t xml:space="preserve">Aplicación Nº 17 (Auto) </w:t>
       </w:r>
     </w:p>
@@ -2464,7 +2895,6 @@
           <w:szCs w:val="23"/>
           <w:lang w:val="es-ES_tradnl"/>
         </w:rPr>
-        <w:lastRenderedPageBreak/>
         <w:t xml:space="preserve">Crear </w:t>
       </w:r>
       <w:r>
@@ -2846,12 +3276,17 @@
       <w:pPr>
         <w:pStyle w:val="Default"/>
         <w:rPr>
+          <w:b/>
+          <w:bCs/>
           <w:color w:val="auto"/>
           <w:sz w:val="23"/>
           <w:szCs w:val="23"/>
         </w:rPr>
       </w:pPr>
-      <w:r>
+    </w:p>
+    <w:p>
+      <w:pPr>
+        <w:pStyle w:val="Default"/>
         <w:rPr>
           <w:b/>
           <w:bCs/>
@@ -2859,6 +3294,184 @@
           <w:sz w:val="23"/>
           <w:szCs w:val="23"/>
         </w:rPr>
+      </w:pPr>
+    </w:p>
+    <w:p>
+      <w:pPr>
+        <w:pStyle w:val="Default"/>
+        <w:rPr>
+          <w:b/>
+          <w:bCs/>
+          <w:color w:val="auto"/>
+          <w:sz w:val="23"/>
+          <w:szCs w:val="23"/>
+        </w:rPr>
+      </w:pPr>
+    </w:p>
+    <w:p>
+      <w:pPr>
+        <w:pStyle w:val="Default"/>
+        <w:rPr>
+          <w:b/>
+          <w:bCs/>
+          <w:color w:val="auto"/>
+          <w:sz w:val="23"/>
+          <w:szCs w:val="23"/>
+        </w:rPr>
+      </w:pPr>
+    </w:p>
+    <w:p>
+      <w:pPr>
+        <w:pStyle w:val="Default"/>
+        <w:rPr>
+          <w:b/>
+          <w:bCs/>
+          <w:color w:val="auto"/>
+          <w:sz w:val="23"/>
+          <w:szCs w:val="23"/>
+        </w:rPr>
+      </w:pPr>
+    </w:p>
+    <w:p>
+      <w:pPr>
+        <w:pStyle w:val="Default"/>
+        <w:rPr>
+          <w:b/>
+          <w:bCs/>
+          <w:color w:val="auto"/>
+          <w:sz w:val="23"/>
+          <w:szCs w:val="23"/>
+        </w:rPr>
+      </w:pPr>
+    </w:p>
+    <w:p>
+      <w:pPr>
+        <w:pStyle w:val="Default"/>
+        <w:rPr>
+          <w:b/>
+          <w:bCs/>
+          <w:color w:val="auto"/>
+          <w:sz w:val="23"/>
+          <w:szCs w:val="23"/>
+        </w:rPr>
+      </w:pPr>
+    </w:p>
+    <w:p>
+      <w:pPr>
+        <w:pStyle w:val="Default"/>
+        <w:rPr>
+          <w:b/>
+          <w:bCs/>
+          <w:color w:val="auto"/>
+          <w:sz w:val="23"/>
+          <w:szCs w:val="23"/>
+        </w:rPr>
+      </w:pPr>
+    </w:p>
+    <w:p>
+      <w:pPr>
+        <w:pStyle w:val="Default"/>
+        <w:rPr>
+          <w:b/>
+          <w:bCs/>
+          <w:color w:val="auto"/>
+          <w:sz w:val="23"/>
+          <w:szCs w:val="23"/>
+        </w:rPr>
+      </w:pPr>
+    </w:p>
+    <w:p>
+      <w:pPr>
+        <w:pStyle w:val="Default"/>
+        <w:rPr>
+          <w:b/>
+          <w:bCs/>
+          <w:color w:val="auto"/>
+          <w:sz w:val="23"/>
+          <w:szCs w:val="23"/>
+        </w:rPr>
+      </w:pPr>
+    </w:p>
+    <w:p>
+      <w:pPr>
+        <w:pStyle w:val="Default"/>
+        <w:rPr>
+          <w:b/>
+          <w:bCs/>
+          <w:color w:val="auto"/>
+          <w:sz w:val="23"/>
+          <w:szCs w:val="23"/>
+        </w:rPr>
+      </w:pPr>
+    </w:p>
+    <w:p>
+      <w:pPr>
+        <w:pStyle w:val="Default"/>
+        <w:rPr>
+          <w:b/>
+          <w:bCs/>
+          <w:color w:val="auto"/>
+          <w:sz w:val="23"/>
+          <w:szCs w:val="23"/>
+        </w:rPr>
+      </w:pPr>
+    </w:p>
+    <w:p>
+      <w:pPr>
+        <w:pStyle w:val="Default"/>
+        <w:rPr>
+          <w:b/>
+          <w:bCs/>
+          <w:color w:val="auto"/>
+          <w:sz w:val="23"/>
+          <w:szCs w:val="23"/>
+        </w:rPr>
+      </w:pPr>
+    </w:p>
+    <w:p>
+      <w:pPr>
+        <w:pStyle w:val="Default"/>
+        <w:rPr>
+          <w:b/>
+          <w:bCs/>
+          <w:color w:val="auto"/>
+          <w:sz w:val="23"/>
+          <w:szCs w:val="23"/>
+        </w:rPr>
+      </w:pPr>
+    </w:p>
+    <w:p>
+      <w:pPr>
+        <w:pStyle w:val="Default"/>
+        <w:rPr>
+          <w:b/>
+          <w:bCs/>
+          <w:color w:val="auto"/>
+          <w:sz w:val="23"/>
+          <w:szCs w:val="23"/>
+        </w:rPr>
+      </w:pPr>
+    </w:p>
+    <w:p>
+      <w:pPr>
+        <w:pStyle w:val="Default"/>
+        <w:rPr>
+          <w:color w:val="auto"/>
+          <w:sz w:val="23"/>
+          <w:szCs w:val="23"/>
+        </w:rPr>
+      </w:pPr>
+      <w:bookmarkStart w:id="0" w:name="_GoBack"/>
+      <w:bookmarkEnd w:id="0"/>
+      <w:r>
+        <w:rPr>
+          <w:b/>
+          <w:bCs/>
+          <w:color w:val="auto"/>
+          <w:sz w:val="23"/>
+          <w:szCs w:val="23"/>
+        </w:rPr>
+        <w:lastRenderedPageBreak/>
         <w:t>Aplicación Nº 1</w:t>
       </w:r>
       <w:r>
@@ -5008,7 +5621,6 @@
           <w:szCs w:val="23"/>
           <w:lang w:val="es-ES_tradnl"/>
         </w:rPr>
-        <w:lastRenderedPageBreak/>
         <w:t xml:space="preserve">i.   La </w:t>
       </w:r>
       <w:r>
@@ -5320,6 +5932,7 @@
           <w:szCs w:val="23"/>
           <w:lang w:val="es-ES_tradnl"/>
         </w:rPr>
+        <w:lastRenderedPageBreak/>
         <w:t xml:space="preserve">Crear el método de clase </w:t>
       </w:r>
       <w:r>
@@ -6070,7 +6683,6 @@
           <w:sz w:val="23"/>
           <w:szCs w:val="23"/>
         </w:rPr>
-        <w:lastRenderedPageBreak/>
         <w:t xml:space="preserve">Mostrar </w:t>
       </w:r>
       <w:r>
@@ -6349,6 +6961,7 @@
           <w:sz w:val="23"/>
           <w:szCs w:val="23"/>
         </w:rPr>
+        <w:lastRenderedPageBreak/>
         <w:t>MostrarCosto</w:t>
       </w:r>
       <w:proofErr w:type="spellEnd"/>
@@ -6822,7 +7435,7 @@
         <w:noProof/>
         <w:color w:val="A6A6A6"/>
       </w:rPr>
-      <w:t>1</w:t>
+      <w:t>5</w:t>
     </w:r>
     <w:r>
       <w:rPr>

</xml_diff>